<commit_message>
Mise à jour des fichiers et suppression de fichiers inutiles
</commit_message>
<xml_diff>
--- a/Cahier des charges.docx
+++ b/Cahier des charges.docx
@@ -676,13 +676,7 @@
     </w:p>
     <w:p>
       <w:r>
-        <w:t xml:space="preserve">Adresse : Norme inventé -&gt; 000 00000 </w:t>
-      </w:r>
-      <w:r>
-        <w:t xml:space="preserve">0000 </w:t>
-      </w:r>
-      <w:r>
-        <w:t>000</w:t>
+        <w:t>Adresse : Norme inventé -&gt; 000 00000 0000 000</w:t>
       </w:r>
     </w:p>
     <w:p>
@@ -1262,53 +1256,415 @@
           <w:numId w:val="13"/>
         </w:numPr>
       </w:pPr>
+      <w:proofErr w:type="gramStart"/>
+      <w:r>
+        <w:t>Adresse(</w:t>
+      </w:r>
+      <w:proofErr w:type="gramEnd"/>
+      <w:r>
+        <w:t xml:space="preserve">id, numéro, </w:t>
+      </w:r>
+      <w:proofErr w:type="spellStart"/>
+      <w:r>
+        <w:t>id_rue</w:t>
+      </w:r>
+      <w:proofErr w:type="spellEnd"/>
+      <w:r>
+        <w:t xml:space="preserve">, </w:t>
+      </w:r>
+      <w:proofErr w:type="spellStart"/>
+      <w:r>
+        <w:t>id_ville</w:t>
+      </w:r>
+      <w:proofErr w:type="spellEnd"/>
+      <w:r>
+        <w:t xml:space="preserve">, </w:t>
+      </w:r>
+      <w:proofErr w:type="spellStart"/>
+      <w:r>
+        <w:t>id_pays</w:t>
+      </w:r>
+      <w:proofErr w:type="spellEnd"/>
+      <w:r>
+        <w:t>)</w:t>
+      </w:r>
+    </w:p>
+    <w:p/>
+    <w:p/>
+    <w:p>
+      <w:r>
+        <w:t>Fonction d’implémentation de données à partir d’un fichier</w:t>
+      </w:r>
+    </w:p>
+    <w:p/>
+    <w:p/>
+    <w:p>
+      <w:r>
+        <w:t xml:space="preserve">Format de fichier pour remplir la base de </w:t>
+      </w:r>
+      <w:r>
+        <w:t>données</w:t>
+      </w:r>
+    </w:p>
+    <w:p>
+      <w:r>
+        <w:t>REGLE n°1 : TOUS LES FICHIERS DEVRONT IMPLEMENTES NOM ET PRENOM D’UNE PERSONNE. CAR SINON C4EST IMPOSSIBLE DE LES RELIER.</w:t>
+      </w:r>
+    </w:p>
+    <w:p>
+      <w:r>
+        <w:t xml:space="preserve">REGLE n°2 : les attributs nom et prénom seront remplacer par </w:t>
+      </w:r>
+      <w:proofErr w:type="spellStart"/>
+      <w:r>
+        <w:t>id_personne</w:t>
+      </w:r>
+      <w:proofErr w:type="spellEnd"/>
+      <w:r>
+        <w:t xml:space="preserve"> les reliant à une personne existante </w:t>
+      </w:r>
+    </w:p>
+    <w:p/>
+    <w:p>
+      <w:r>
+        <w:t>1</w:t>
+      </w:r>
+      <w:r>
+        <w:rPr>
+          <w:vertAlign w:val="superscript"/>
+        </w:rPr>
+        <w:t>er</w:t>
+      </w:r>
+      <w:r>
+        <w:t xml:space="preserve"> ligne : type ou nom de table des données apportés, exemple « employé » de qui ? de quoi ? pas vraiment </w:t>
+      </w:r>
+      <w:proofErr w:type="gramStart"/>
+      <w:r>
+        <w:t>d’importance..</w:t>
+      </w:r>
+      <w:proofErr w:type="gramEnd"/>
+    </w:p>
+    <w:p>
+      <w:pPr>
+        <w:rPr>
+          <w:i/>
+          <w:iCs/>
+        </w:rPr>
+      </w:pPr>
+      <w:r>
+        <w:rPr>
+          <w:i/>
+          <w:iCs/>
+        </w:rPr>
+        <w:t xml:space="preserve">SI </w:t>
+      </w:r>
+      <w:r>
+        <w:rPr>
+          <w:i/>
+          <w:iCs/>
+        </w:rPr>
+        <w:tab/>
+        <w:t xml:space="preserve">table </w:t>
+      </w:r>
+      <w:proofErr w:type="gramStart"/>
+      <w:r>
+        <w:rPr>
+          <w:i/>
+          <w:iCs/>
+        </w:rPr>
+        <w:t>employé</w:t>
+      </w:r>
+      <w:proofErr w:type="gramEnd"/>
+      <w:r>
+        <w:rPr>
+          <w:i/>
+          <w:iCs/>
+        </w:rPr>
+        <w:t xml:space="preserve"> existe déjà</w:t>
+      </w:r>
+      <w:r>
+        <w:rPr>
+          <w:i/>
+          <w:iCs/>
+        </w:rPr>
+        <w:tab/>
+        <w:t xml:space="preserve"> remplir la table et les tables étrangère</w:t>
+      </w:r>
+    </w:p>
+    <w:p>
+      <w:pPr>
+        <w:rPr>
+          <w:i/>
+          <w:iCs/>
+        </w:rPr>
+      </w:pPr>
+      <w:r>
+        <w:rPr>
+          <w:i/>
+          <w:iCs/>
+        </w:rPr>
+        <w:t>SINON</w:t>
+      </w:r>
+      <w:r>
+        <w:rPr>
+          <w:i/>
+          <w:iCs/>
+        </w:rPr>
+        <w:tab/>
+      </w:r>
+      <w:r>
+        <w:rPr>
+          <w:i/>
+          <w:iCs/>
+        </w:rPr>
+        <w:tab/>
+      </w:r>
+      <w:r>
+        <w:rPr>
+          <w:i/>
+          <w:iCs/>
+        </w:rPr>
+        <w:tab/>
+      </w:r>
+      <w:r>
+        <w:rPr>
+          <w:i/>
+          <w:iCs/>
+        </w:rPr>
+        <w:tab/>
+      </w:r>
+      <w:r>
+        <w:rPr>
+          <w:i/>
+          <w:iCs/>
+        </w:rPr>
+        <w:tab/>
+        <w:t xml:space="preserve">crée </w:t>
+      </w:r>
+      <w:proofErr w:type="gramStart"/>
+      <w:r>
+        <w:rPr>
+          <w:i/>
+          <w:iCs/>
+        </w:rPr>
+        <w:t>la table employé</w:t>
+      </w:r>
+      <w:proofErr w:type="gramEnd"/>
+    </w:p>
+    <w:p>
+      <w:pPr>
+        <w:rPr>
+          <w:i/>
+          <w:iCs/>
+        </w:rPr>
+      </w:pPr>
+    </w:p>
+    <w:p>
+      <w:pPr>
+        <w:rPr>
+          <w:i/>
+          <w:iCs/>
+        </w:rPr>
+      </w:pPr>
+    </w:p>
+    <w:p>
+      <w:r>
+        <w:t>2</w:t>
+      </w:r>
+      <w:r>
+        <w:rPr>
+          <w:vertAlign w:val="superscript"/>
+        </w:rPr>
+        <w:t>nd</w:t>
+      </w:r>
+      <w:r>
+        <w:t xml:space="preserve"> ligne : </w:t>
+      </w:r>
+      <w:r>
+        <w:t>attribut et type ((</w:t>
+      </w:r>
       <w:proofErr w:type="spellStart"/>
       <w:proofErr w:type="gramStart"/>
       <w:r>
-        <w:t>Adresse(</w:t>
-      </w:r>
+        <w:t>nom,type</w:t>
+      </w:r>
+      <w:proofErr w:type="spellEnd"/>
       <w:proofErr w:type="gramEnd"/>
       <w:r>
-        <w:t>i</w:t>
+        <w:t>),</w:t>
+      </w:r>
+      <w:r>
+        <w:t xml:space="preserve"> </w:t>
+      </w:r>
+      <w:r>
+        <w:t>(</w:t>
+      </w:r>
+      <w:proofErr w:type="spellStart"/>
+      <w:r>
+        <w:t>nom,type</w:t>
       </w:r>
       <w:proofErr w:type="spellEnd"/>
       <w:r>
-        <w:t xml:space="preserve">d, numéro, </w:t>
+        <w:t>)</w:t>
+      </w:r>
+      <w:r>
+        <w:t>,</w:t>
+      </w:r>
+      <w:r>
+        <w:t xml:space="preserve"> </w:t>
+      </w:r>
+      <w:r>
+        <w:t>(</w:t>
       </w:r>
       <w:proofErr w:type="spellStart"/>
       <w:r>
-        <w:t>id_rue</w:t>
+        <w:t>nom,type</w:t>
       </w:r>
       <w:proofErr w:type="spellEnd"/>
       <w:r>
-        <w:t xml:space="preserve">, </w:t>
+        <w:t>)</w:t>
+      </w:r>
+      <w:r>
+        <w:t>,</w:t>
+      </w:r>
+      <w:r>
+        <w:t xml:space="preserve"> </w:t>
+      </w:r>
+      <w:r>
+        <w:t>(</w:t>
       </w:r>
       <w:proofErr w:type="spellStart"/>
       <w:r>
-        <w:t>id_ville</w:t>
+        <w:t>nom,type</w:t>
       </w:r>
       <w:proofErr w:type="spellEnd"/>
       <w:r>
-        <w:t xml:space="preserve">, </w:t>
-      </w:r>
-      <w:proofErr w:type="spellStart"/>
-      <w:r>
-        <w:t>id_pays</w:t>
-      </w:r>
-      <w:proofErr w:type="spellEnd"/>
-      <w:r>
         <w:t>)</w:t>
       </w:r>
-    </w:p>
-    <w:p/>
-    <w:p/>
-    <w:p>
-      <w:r>
-        <w:t>Fonction d’implémentation de données à partir d’un fichier</w:t>
-      </w:r>
-    </w:p>
-    <w:p/>
-    <w:p/>
+      <w:r>
+        <w:t>)</w:t>
+      </w:r>
+    </w:p>
+    <w:p>
+      <w:pPr>
+        <w:rPr>
+          <w:i/>
+          <w:iCs/>
+        </w:rPr>
+      </w:pPr>
+      <w:r>
+        <w:rPr>
+          <w:i/>
+          <w:iCs/>
+        </w:rPr>
+        <w:t xml:space="preserve">POUR </w:t>
+      </w:r>
+      <w:proofErr w:type="gramStart"/>
+      <w:r>
+        <w:rPr>
+          <w:i/>
+          <w:iCs/>
+        </w:rPr>
+        <w:t>TOUT les attribut</w:t>
+      </w:r>
+      <w:proofErr w:type="gramEnd"/>
+      <w:r>
+        <w:rPr>
+          <w:i/>
+          <w:iCs/>
+        </w:rPr>
+        <w:t xml:space="preserve">, vérifier si il correspondent (plus ou moins) a des noms de tables existante. </w:t>
+      </w:r>
+    </w:p>
+    <w:p>
+      <w:pPr>
+        <w:rPr>
+          <w:i/>
+          <w:iCs/>
+        </w:rPr>
+      </w:pPr>
+      <w:r>
+        <w:rPr>
+          <w:i/>
+          <w:iCs/>
+        </w:rPr>
+        <w:lastRenderedPageBreak/>
+        <w:t xml:space="preserve">SI OUI </w:t>
+      </w:r>
+      <w:r>
+        <w:rPr>
+          <w:i/>
+          <w:iCs/>
+        </w:rPr>
+        <w:tab/>
+      </w:r>
+      <w:r>
+        <w:rPr>
+          <w:i/>
+          <w:iCs/>
+        </w:rPr>
+        <w:tab/>
+        <w:t>utiliser les id de ces tables comme clé étrangère pour nos attributs et les ajouter à nos tables</w:t>
+      </w:r>
+    </w:p>
+    <w:p>
+      <w:pPr>
+        <w:rPr>
+          <w:i/>
+          <w:iCs/>
+        </w:rPr>
+      </w:pPr>
+      <w:r>
+        <w:rPr>
+          <w:i/>
+          <w:iCs/>
+        </w:rPr>
+        <w:t>SINON</w:t>
+      </w:r>
+      <w:r>
+        <w:rPr>
+          <w:i/>
+          <w:iCs/>
+        </w:rPr>
+        <w:tab/>
+      </w:r>
+      <w:r>
+        <w:rPr>
+          <w:i/>
+          <w:iCs/>
+        </w:rPr>
+        <w:tab/>
+        <w:t>directement implémenté.</w:t>
+      </w:r>
+    </w:p>
+    <w:p>
+      <w:pPr>
+        <w:rPr>
+          <w:i/>
+          <w:iCs/>
+        </w:rPr>
+      </w:pPr>
+    </w:p>
+    <w:p>
+      <w:pPr>
+        <w:rPr>
+          <w:i/>
+          <w:iCs/>
+        </w:rPr>
+      </w:pPr>
+      <w:r>
+        <w:rPr>
+          <w:i/>
+          <w:iCs/>
+        </w:rPr>
+        <w:t xml:space="preserve">3eme ligne :  </w:t>
+      </w:r>
+    </w:p>
+    <w:p>
+      <w:r>
+        <w:t>donnees</w:t>
+      </w:r>
+    </w:p>
     <w:sectPr>
       <w:pgSz w:w="11906" w:h="16838"/>
       <w:pgMar w:top="1417" w:right="1417" w:bottom="1417" w:left="1417" w:header="708" w:footer="708" w:gutter="0"/>

</xml_diff>